<commit_message>
Filled out documentation for Week 8 and first team meeting for Week 9
</commit_message>
<xml_diff>
--- a/Documentation/Wk8/Minutes_Group06_Wk8_team_meeting_1.docx
+++ b/Documentation/Wk8/Minutes_Group06_Wk8_team_meeting_1.docx
@@ -245,25 +245,7 @@
           <w:kern w:val="0"/>
           <w14:ligatures w14:val="none"/>
         </w:rPr>
-        <w:t xml:space="preserve">Jeet Vora, Tahjeeb Tajwar, Pranav Rajput, Takumi </w:t>
-      </w:r>
-      <w:proofErr w:type="spellStart"/>
-      <w:r>
-        <w:rPr>
-          <w:rFonts w:ascii="Times New Roman" w:eastAsia="Times New Roman" w:hAnsi="Times New Roman" w:cs="Times New Roman"/>
-          <w:kern w:val="0"/>
-          <w14:ligatures w14:val="none"/>
-        </w:rPr>
-        <w:t>lizuka</w:t>
-      </w:r>
-      <w:proofErr w:type="spellEnd"/>
-      <w:r>
-        <w:rPr>
-          <w:rFonts w:ascii="Times New Roman" w:eastAsia="Times New Roman" w:hAnsi="Times New Roman" w:cs="Times New Roman"/>
-          <w:kern w:val="0"/>
-          <w14:ligatures w14:val="none"/>
-        </w:rPr>
-        <w:t xml:space="preserve">, </w:t>
+        <w:t>Jeet Vora, Tahjeeb Tajwar, Pranav Rajput, Takumi lizuka</w:t>
       </w:r>
       <w:r>
         <w:rPr>
@@ -271,7 +253,7 @@
           <w:kern w:val="0"/>
           <w14:ligatures w14:val="none"/>
         </w:rPr>
-        <w:t>Chris Chandra</w:t>
+        <w:t>, Chris Chandra</w:t>
       </w:r>
     </w:p>
     <w:p>
@@ -307,18 +289,8 @@
           <w:kern w:val="0"/>
           <w14:ligatures w14:val="none"/>
         </w:rPr>
-        <w:t xml:space="preserve">Taku </w:t>
+        <w:t>Taku Mukwekeze</w:t>
       </w:r>
-      <w:proofErr w:type="spellStart"/>
-      <w:r>
-        <w:rPr>
-          <w:rFonts w:ascii="Times New Roman" w:eastAsia="Times New Roman" w:hAnsi="Times New Roman" w:cs="Times New Roman"/>
-          <w:kern w:val="0"/>
-          <w14:ligatures w14:val="none"/>
-        </w:rPr>
-        <w:t>Mukwekeze</w:t>
-      </w:r>
-      <w:proofErr w:type="spellEnd"/>
       <w:r>
         <w:rPr>
           <w:rFonts w:ascii="Times New Roman" w:eastAsia="Times New Roman" w:hAnsi="Times New Roman" w:cs="Times New Roman"/>
@@ -450,27 +422,7 @@
                 <w:lang w:val="en-US"/>
                 <w14:ligatures w14:val="none"/>
               </w:rPr>
-              <w:t xml:space="preserve">Discuss Jeet &amp; Back End Team’s progress or lack thereof with the API </w:t>
-            </w:r>
-            <w:proofErr w:type="gramStart"/>
-            <w:r>
-              <w:rPr>
-                <w:rFonts w:ascii="Times New Roman" w:eastAsia="MS Mincho" w:hAnsi="Times New Roman" w:cs="Times New Roman"/>
-                <w:kern w:val="0"/>
-                <w:lang w:val="en-US"/>
-                <w14:ligatures w14:val="none"/>
-              </w:rPr>
-              <w:t>token</w:t>
-            </w:r>
-            <w:proofErr w:type="gramEnd"/>
-            <w:r>
-              <w:rPr>
-                <w:rFonts w:ascii="Times New Roman" w:eastAsia="MS Mincho" w:hAnsi="Times New Roman" w:cs="Times New Roman"/>
-                <w:kern w:val="0"/>
-                <w:lang w:val="en-US"/>
-                <w14:ligatures w14:val="none"/>
-              </w:rPr>
-              <w:t xml:space="preserve"> on the back end.</w:t>
+              <w:t>Discuss Jeet &amp; Back End Team’s progress or lack thereof with the API token on the back end.</w:t>
             </w:r>
           </w:p>
           <w:p>
@@ -599,27 +551,7 @@
                 <w:lang w:val="en-US"/>
                 <w14:ligatures w14:val="none"/>
               </w:rPr>
-              <w:t xml:space="preserve">Consequently, decide which one of the alternatives </w:t>
-            </w:r>
-            <w:proofErr w:type="gramStart"/>
-            <w:r>
-              <w:rPr>
-                <w:rFonts w:ascii="Times New Roman" w:eastAsia="MS Mincho" w:hAnsi="Times New Roman" w:cs="Times New Roman"/>
-                <w:kern w:val="0"/>
-                <w:lang w:val="en-US"/>
-                <w14:ligatures w14:val="none"/>
-              </w:rPr>
-              <w:t>be it</w:t>
-            </w:r>
-            <w:proofErr w:type="gramEnd"/>
-            <w:r>
-              <w:rPr>
-                <w:rFonts w:ascii="Times New Roman" w:eastAsia="MS Mincho" w:hAnsi="Times New Roman" w:cs="Times New Roman"/>
-                <w:kern w:val="0"/>
-                <w:lang w:val="en-US"/>
-                <w14:ligatures w14:val="none"/>
-              </w:rPr>
-              <w:t xml:space="preserve"> one of the ones put forward by Emily or not we will go forward with for deployment.</w:t>
+              <w:t>Consequently, decide which one of the alternatives be it one of the ones put forward by Emily or not we will go forward with for deployment.</w:t>
             </w:r>
           </w:p>
           <w:p>
@@ -645,27 +577,7 @@
                 <w:lang w:val="en-US"/>
                 <w14:ligatures w14:val="none"/>
               </w:rPr>
-              <w:t xml:space="preserve">Decide that since the official Azure Environment is probably not going to be available on time, what DBMS we should go forward with instead of Neo4J if we prefer a different one (Postgres, MySQL, </w:t>
-            </w:r>
-            <w:proofErr w:type="spellStart"/>
-            <w:r>
-              <w:rPr>
-                <w:rFonts w:ascii="Times New Roman" w:eastAsia="MS Mincho" w:hAnsi="Times New Roman" w:cs="Times New Roman"/>
-                <w:kern w:val="0"/>
-                <w:lang w:val="en-US"/>
-                <w14:ligatures w14:val="none"/>
-              </w:rPr>
-              <w:t>etc</w:t>
-            </w:r>
-            <w:proofErr w:type="spellEnd"/>
-            <w:r>
-              <w:rPr>
-                <w:rFonts w:ascii="Times New Roman" w:eastAsia="MS Mincho" w:hAnsi="Times New Roman" w:cs="Times New Roman"/>
-                <w:kern w:val="0"/>
-                <w:lang w:val="en-US"/>
-                <w14:ligatures w14:val="none"/>
-              </w:rPr>
-              <w:t>).</w:t>
+              <w:t>Decide that since the official Azure Environment is probably not going to be available on time, what DBMS we should go forward with instead of Neo4J if we prefer a different one (Postgres, MySQL, etc).</w:t>
             </w:r>
           </w:p>
           <w:p>
@@ -757,6 +669,311 @@
                 <w14:ligatures w14:val="none"/>
               </w:rPr>
             </w:pPr>
+            <w:r>
+              <w:rPr>
+                <w:rStyle w:val="rynqvb"/>
+                <w:rFonts w:ascii="Times New Roman" w:eastAsia="Times New Roman" w:hAnsi="Times New Roman" w:cs="Times New Roman"/>
+                <w:kern w:val="0"/>
+                <w14:ligatures w14:val="none"/>
+              </w:rPr>
+              <w:t>W</w:t>
+            </w:r>
+            <w:r>
+              <w:rPr>
+                <w:rStyle w:val="rynqvb"/>
+              </w:rPr>
+              <w:t>e discussed API access issue with the original endpoint Pranav and others had.</w:t>
+            </w:r>
+          </w:p>
+          <w:p>
+            <w:pPr>
+              <w:pStyle w:val="ListParagraph"/>
+              <w:numPr>
+                <w:ilvl w:val="0"/>
+                <w:numId w:val="16"/>
+              </w:numPr>
+              <w:spacing w:before="100" w:beforeAutospacing="1" w:after="100" w:afterAutospacing="1" w:line="240" w:lineRule="auto"/>
+              <w:rPr>
+                <w:rStyle w:val="rynqvb"/>
+                <w:rFonts w:ascii="Times New Roman" w:eastAsia="Times New Roman" w:hAnsi="Times New Roman" w:cs="Times New Roman"/>
+                <w:b/>
+                <w:bCs/>
+                <w:kern w:val="0"/>
+                <w14:ligatures w14:val="none"/>
+              </w:rPr>
+            </w:pPr>
+            <w:r>
+              <w:rPr>
+                <w:rStyle w:val="rynqvb"/>
+                <w:rFonts w:ascii="Times New Roman" w:eastAsia="Times New Roman" w:hAnsi="Times New Roman" w:cs="Times New Roman"/>
+                <w:kern w:val="0"/>
+                <w14:ligatures w14:val="none"/>
+              </w:rPr>
+              <w:t>Jeet and Chris found the old actual API that Kate Croaker [of UWA Library] had intended us to use, rather than the WIP RapiDoc one we found.</w:t>
+            </w:r>
+            <w:r>
+              <w:rPr>
+                <w:rStyle w:val="rynqvb"/>
+                <w:rFonts w:ascii="Times New Roman" w:eastAsia="Times New Roman" w:hAnsi="Times New Roman" w:cs="Times New Roman"/>
+                <w:kern w:val="0"/>
+                <w14:ligatures w14:val="none"/>
+              </w:rPr>
+              <w:t xml:space="preserve"> They got this working and provided sample API data for Projects</w:t>
+            </w:r>
+            <w:r>
+              <w:rPr>
+                <w:rStyle w:val="rynqvb"/>
+                <w:rFonts w:ascii="Times New Roman" w:eastAsia="Times New Roman" w:hAnsi="Times New Roman" w:cs="Times New Roman"/>
+                <w:kern w:val="0"/>
+                <w14:ligatures w14:val="none"/>
+              </w:rPr>
+              <w:t>,</w:t>
+            </w:r>
+            <w:r>
+              <w:rPr>
+                <w:rStyle w:val="rynqvb"/>
+                <w:rFonts w:ascii="Times New Roman" w:eastAsia="Times New Roman" w:hAnsi="Times New Roman" w:cs="Times New Roman"/>
+                <w:kern w:val="0"/>
+                <w14:ligatures w14:val="none"/>
+              </w:rPr>
+              <w:t xml:space="preserve"> Research Outputs</w:t>
+            </w:r>
+            <w:r>
+              <w:rPr>
+                <w:rStyle w:val="rynqvb"/>
+                <w:rFonts w:ascii="Times New Roman" w:eastAsia="Times New Roman" w:hAnsi="Times New Roman" w:cs="Times New Roman"/>
+                <w:kern w:val="0"/>
+                <w14:ligatures w14:val="none"/>
+              </w:rPr>
+              <w:t xml:space="preserve"> and Organizational units.</w:t>
+            </w:r>
+          </w:p>
+          <w:p>
+            <w:pPr>
+              <w:pStyle w:val="ListParagraph"/>
+              <w:numPr>
+                <w:ilvl w:val="0"/>
+                <w:numId w:val="16"/>
+              </w:numPr>
+              <w:spacing w:before="100" w:beforeAutospacing="1" w:after="100" w:afterAutospacing="1" w:line="240" w:lineRule="auto"/>
+              <w:rPr>
+                <w:rStyle w:val="rynqvb"/>
+                <w:rFonts w:ascii="Times New Roman" w:eastAsia="Times New Roman" w:hAnsi="Times New Roman" w:cs="Times New Roman"/>
+                <w:b/>
+                <w:bCs/>
+                <w:kern w:val="0"/>
+                <w14:ligatures w14:val="none"/>
+              </w:rPr>
+            </w:pPr>
+            <w:r>
+              <w:rPr>
+                <w:rStyle w:val="rynqvb"/>
+                <w:rFonts w:ascii="Times New Roman" w:eastAsia="Times New Roman" w:hAnsi="Times New Roman" w:cs="Times New Roman"/>
+                <w:kern w:val="0"/>
+                <w14:ligatures w14:val="none"/>
+              </w:rPr>
+              <w:t>We discussed the latest correspondence with Luke: he had messaged us back that his condition [personally?] had worsened; instructed us to assume normal Azure deployment from UWAIT would be unavailable for this Semester.</w:t>
+            </w:r>
+          </w:p>
+          <w:p>
+            <w:pPr>
+              <w:pStyle w:val="ListParagraph"/>
+              <w:numPr>
+                <w:ilvl w:val="0"/>
+                <w:numId w:val="16"/>
+              </w:numPr>
+              <w:spacing w:before="100" w:beforeAutospacing="1" w:after="100" w:afterAutospacing="1" w:line="240" w:lineRule="auto"/>
+              <w:rPr>
+                <w:rStyle w:val="rynqvb"/>
+                <w:rFonts w:ascii="Times New Roman" w:eastAsia="Times New Roman" w:hAnsi="Times New Roman" w:cs="Times New Roman"/>
+                <w:b/>
+                <w:bCs/>
+                <w:kern w:val="0"/>
+                <w14:ligatures w14:val="none"/>
+              </w:rPr>
+            </w:pPr>
+            <w:r>
+              <w:rPr>
+                <w:rStyle w:val="rynqvb"/>
+                <w:rFonts w:ascii="Times New Roman" w:eastAsia="Times New Roman" w:hAnsi="Times New Roman" w:cs="Times New Roman"/>
+                <w:kern w:val="0"/>
+                <w14:ligatures w14:val="none"/>
+              </w:rPr>
+              <w:t>We discussed the two alternatives we had: Us using our Azure credit, or us asking the Client to deploy a similar VM via the UWA Library; We decided that the bridge would be crossed when we arrived there progress wise, but we leaned towards us using our own credits because of lessons learned from the significant delays waiting for proper API access.</w:t>
+            </w:r>
+          </w:p>
+          <w:p>
+            <w:pPr>
+              <w:pStyle w:val="ListParagraph"/>
+              <w:numPr>
+                <w:ilvl w:val="0"/>
+                <w:numId w:val="16"/>
+              </w:numPr>
+              <w:spacing w:before="100" w:beforeAutospacing="1" w:after="100" w:afterAutospacing="1" w:line="240" w:lineRule="auto"/>
+              <w:rPr>
+                <w:rStyle w:val="rynqvb"/>
+                <w:rFonts w:ascii="Times New Roman" w:eastAsia="Times New Roman" w:hAnsi="Times New Roman" w:cs="Times New Roman"/>
+                <w:b/>
+                <w:bCs/>
+                <w:kern w:val="0"/>
+                <w14:ligatures w14:val="none"/>
+              </w:rPr>
+            </w:pPr>
+            <w:r>
+              <w:rPr>
+                <w:rStyle w:val="rynqvb"/>
+                <w:rFonts w:ascii="Times New Roman" w:eastAsia="Times New Roman" w:hAnsi="Times New Roman" w:cs="Times New Roman"/>
+                <w:kern w:val="0"/>
+                <w14:ligatures w14:val="none"/>
+              </w:rPr>
+              <w:t>Pranav brought up that since the official Azure deployment was to be assumed to not be going forward, that would using Neo4J specifically be the best RDBMS to go with here? Team decided that it was still the most familiar to the Back End Team and it would be too late changing it now.</w:t>
+            </w:r>
+          </w:p>
+          <w:p>
+            <w:pPr>
+              <w:pStyle w:val="ListParagraph"/>
+              <w:numPr>
+                <w:ilvl w:val="0"/>
+                <w:numId w:val="16"/>
+              </w:numPr>
+              <w:spacing w:before="100" w:beforeAutospacing="1" w:after="100" w:afterAutospacing="1" w:line="240" w:lineRule="auto"/>
+              <w:rPr>
+                <w:rStyle w:val="rynqvb"/>
+                <w:rFonts w:ascii="Times New Roman" w:eastAsia="Times New Roman" w:hAnsi="Times New Roman" w:cs="Times New Roman"/>
+                <w:b/>
+                <w:bCs/>
+                <w:kern w:val="0"/>
+                <w14:ligatures w14:val="none"/>
+              </w:rPr>
+            </w:pPr>
+            <w:r>
+              <w:rPr>
+                <w:rStyle w:val="rynqvb"/>
+                <w:rFonts w:ascii="Times New Roman" w:eastAsia="Times New Roman" w:hAnsi="Times New Roman" w:cs="Times New Roman"/>
+                <w:kern w:val="0"/>
+                <w14:ligatures w14:val="none"/>
+              </w:rPr>
+              <w:t>We discussed Taku’s working branch as he reported, but he was unable to attend, so we moved on.</w:t>
+            </w:r>
+          </w:p>
+          <w:p>
+            <w:pPr>
+              <w:pStyle w:val="ListParagraph"/>
+              <w:numPr>
+                <w:ilvl w:val="0"/>
+                <w:numId w:val="16"/>
+              </w:numPr>
+              <w:spacing w:before="100" w:beforeAutospacing="1" w:after="100" w:afterAutospacing="1" w:line="240" w:lineRule="auto"/>
+              <w:rPr>
+                <w:rStyle w:val="rynqvb"/>
+                <w:rFonts w:ascii="Times New Roman" w:eastAsia="Times New Roman" w:hAnsi="Times New Roman" w:cs="Times New Roman"/>
+                <w:b/>
+                <w:bCs/>
+                <w:kern w:val="0"/>
+                <w14:ligatures w14:val="none"/>
+              </w:rPr>
+            </w:pPr>
+            <w:r>
+              <w:rPr>
+                <w:rStyle w:val="rynqvb"/>
+                <w:rFonts w:ascii="Times New Roman" w:eastAsia="Times New Roman" w:hAnsi="Times New Roman" w:cs="Times New Roman"/>
+                <w:kern w:val="0"/>
+                <w14:ligatures w14:val="none"/>
+              </w:rPr>
+              <w:lastRenderedPageBreak/>
+              <w:t xml:space="preserve">We discussed the plan for the Project Retrospective to show the client on Wednesday at the latest – we would try to get Taku’s branch merged and working before then to have a proper </w:t>
+            </w:r>
+            <w:r>
+              <w:rPr>
+                <w:rStyle w:val="rynqvb"/>
+                <w:rFonts w:ascii="Times New Roman" w:eastAsia="Times New Roman" w:hAnsi="Times New Roman" w:cs="Times New Roman"/>
+                <w:kern w:val="0"/>
+                <w14:ligatures w14:val="none"/>
+              </w:rPr>
+              <w:t>demo but</w:t>
+            </w:r>
+            <w:r>
+              <w:rPr>
+                <w:rStyle w:val="rynqvb"/>
+                <w:rFonts w:ascii="Times New Roman" w:eastAsia="Times New Roman" w:hAnsi="Times New Roman" w:cs="Times New Roman"/>
+                <w:kern w:val="0"/>
+                <w14:ligatures w14:val="none"/>
+              </w:rPr>
+              <w:t xml:space="preserve"> failing that a verbal report of progress and getting everything sorted moving into Sprint 3 in Week 9 was agreed upon as the fallback.</w:t>
+            </w:r>
+          </w:p>
+          <w:p>
+            <w:pPr>
+              <w:pStyle w:val="ListParagraph"/>
+              <w:numPr>
+                <w:ilvl w:val="0"/>
+                <w:numId w:val="16"/>
+              </w:numPr>
+              <w:spacing w:before="100" w:beforeAutospacing="1" w:after="100" w:afterAutospacing="1" w:line="240" w:lineRule="auto"/>
+              <w:rPr>
+                <w:rStyle w:val="rynqvb"/>
+                <w:rFonts w:ascii="Times New Roman" w:eastAsia="Times New Roman" w:hAnsi="Times New Roman" w:cs="Times New Roman"/>
+                <w:b/>
+                <w:bCs/>
+                <w:kern w:val="0"/>
+                <w14:ligatures w14:val="none"/>
+              </w:rPr>
+            </w:pPr>
+            <w:r>
+              <w:rPr>
+                <w:rStyle w:val="rynqvb"/>
+                <w:rFonts w:ascii="Times New Roman" w:eastAsia="Times New Roman" w:hAnsi="Times New Roman" w:cs="Times New Roman"/>
+                <w:kern w:val="0"/>
+                <w14:ligatures w14:val="none"/>
+              </w:rPr>
+              <w:t>We scheduled a meeting with Emily via Email for some time preferably on Wednesday but earlier if necessary for the retrospective.</w:t>
+            </w:r>
+          </w:p>
+          <w:p>
+            <w:pPr>
+              <w:pStyle w:val="ListParagraph"/>
+              <w:numPr>
+                <w:ilvl w:val="0"/>
+                <w:numId w:val="16"/>
+              </w:numPr>
+              <w:spacing w:before="100" w:beforeAutospacing="1" w:after="100" w:afterAutospacing="1" w:line="240" w:lineRule="auto"/>
+              <w:rPr>
+                <w:rStyle w:val="rynqvb"/>
+                <w:rFonts w:ascii="Times New Roman" w:eastAsia="Times New Roman" w:hAnsi="Times New Roman" w:cs="Times New Roman"/>
+                <w:b/>
+                <w:bCs/>
+                <w:kern w:val="0"/>
+                <w14:ligatures w14:val="none"/>
+              </w:rPr>
+            </w:pPr>
+            <w:r>
+              <w:rPr>
+                <w:rStyle w:val="rynqvb"/>
+                <w:rFonts w:ascii="Times New Roman" w:eastAsia="Times New Roman" w:hAnsi="Times New Roman" w:cs="Times New Roman"/>
+                <w:kern w:val="0"/>
+                <w14:ligatures w14:val="none"/>
+              </w:rPr>
+              <w:t>Jeet agreed to send the auditor a Outlook link for Auditor Meeting #2 set on Sept. 26</w:t>
+            </w:r>
+            <w:r>
+              <w:rPr>
+                <w:rStyle w:val="rynqvb"/>
+                <w:rFonts w:ascii="Times New Roman" w:eastAsia="Times New Roman" w:hAnsi="Times New Roman" w:cs="Times New Roman"/>
+                <w:kern w:val="0"/>
+                <w:vertAlign w:val="superscript"/>
+                <w14:ligatures w14:val="none"/>
+              </w:rPr>
+              <w:t>th</w:t>
+            </w:r>
+            <w:r>
+              <w:rPr>
+                <w:rStyle w:val="rynqvb"/>
+                <w:rFonts w:ascii="Times New Roman" w:eastAsia="Times New Roman" w:hAnsi="Times New Roman" w:cs="Times New Roman"/>
+                <w:kern w:val="0"/>
+                <w14:ligatures w14:val="none"/>
+              </w:rPr>
+              <w:t xml:space="preserve"> (Friday next week).</w:t>
+            </w:r>
           </w:p>
           <w:p>
             <w:pPr>
@@ -810,7 +1027,26 @@
                 <w:kern w:val="0"/>
                 <w14:ligatures w14:val="none"/>
               </w:rPr>
-              <w:t>Tuesday 6pm and client meeting sometime on Wednesday or before that.</w:t>
+              <w:t xml:space="preserve">Tuesday 6pm and client meeting </w:t>
+            </w:r>
+            <w:r>
+              <w:rPr>
+                <w:rFonts w:ascii="Times New Roman" w:eastAsia="Times New Roman" w:hAnsi="Times New Roman" w:cs="Times New Roman"/>
+                <w:kern w:val="0"/>
+                <w14:ligatures w14:val="none"/>
+              </w:rPr>
+              <w:t>s</w:t>
+            </w:r>
+            <w:r>
+              <w:t xml:space="preserve">cheduled </w:t>
+            </w:r>
+            <w:r>
+              <w:rPr>
+                <w:rFonts w:ascii="Times New Roman" w:eastAsia="Times New Roman" w:hAnsi="Times New Roman" w:cs="Times New Roman"/>
+                <w:kern w:val="0"/>
+                <w14:ligatures w14:val="none"/>
+              </w:rPr>
+              <w:t>sometime on Wednesday or before that.</w:t>
             </w:r>
           </w:p>
           <w:p>
@@ -872,6 +1108,7 @@
           <w:kern w:val="0"/>
           <w14:ligatures w14:val="none"/>
         </w:rPr>
+        <w:lastRenderedPageBreak/>
         <w:t xml:space="preserve">Minute taker: </w:t>
       </w:r>
       <w:r>
@@ -4288,15 +4525,6 @@
 </file>
 
 <file path=customXml/item1.xml><?xml version="1.0" encoding="utf-8"?>
-<?mso-contentType ?>
-<FormTemplates xmlns="http://schemas.microsoft.com/sharepoint/v3/contenttype/forms">
-  <Display>DocumentLibraryForm</Display>
-  <Edit>DocumentLibraryForm</Edit>
-  <New>DocumentLibraryForm</New>
-</FormTemplates>
-</file>
-
-<file path=customXml/item2.xml><?xml version="1.0" encoding="utf-8"?>
 <ct:contentTypeSchema xmlns:ct="http://schemas.microsoft.com/office/2006/metadata/contentType" xmlns:ma="http://schemas.microsoft.com/office/2006/metadata/properties/metaAttributes" ct:_="" ma:_="" ma:contentTypeName="Document" ma:contentTypeID="0x010100D563533D5CC6D94A82AD6D9A8BDF25F2" ma:contentTypeVersion="12" ma:contentTypeDescription="Create a new document." ma:contentTypeScope="" ma:versionID="6856cde139cf0b7f75fba5dfc61c883c">
   <xsd:schema xmlns:xsd="http://www.w3.org/2001/XMLSchema" xmlns:xs="http://www.w3.org/2001/XMLSchema" xmlns:p="http://schemas.microsoft.com/office/2006/metadata/properties" xmlns:ns2="8cab4cc0-55f2-4e94-90ca-7740b0f2cff3" xmlns:ns3="236bcce8-d093-4ce9-a987-a1e0ca21e6af" targetNamespace="http://schemas.microsoft.com/office/2006/metadata/properties" ma:root="true" ma:fieldsID="f6e6d5dde3f5c4a3a5e866953db83531" ns2:_="" ns3:_="">
     <xsd:import namespace="8cab4cc0-55f2-4e94-90ca-7740b0f2cff3"/>
@@ -4491,6 +4719,15 @@
 </ct:contentTypeSchema>
 </file>
 
+<file path=customXml/item2.xml><?xml version="1.0" encoding="utf-8"?>
+<?mso-contentType ?>
+<FormTemplates xmlns="http://schemas.microsoft.com/sharepoint/v3/contenttype/forms">
+  <Display>DocumentLibraryForm</Display>
+  <Edit>DocumentLibraryForm</Edit>
+  <New>DocumentLibraryForm</New>
+</FormTemplates>
+</file>
+
 <file path=customXml/item3.xml><?xml version="1.0" encoding="utf-8"?>
 <p:properties xmlns:p="http://schemas.microsoft.com/office/2006/metadata/properties" xmlns:xsi="http://www.w3.org/2001/XMLSchema-instance" xmlns:pc="http://schemas.microsoft.com/office/infopath/2007/PartnerControls">
   <documentManagement>
@@ -4503,14 +4740,6 @@
 </file>
 
 <file path=customXml/itemProps1.xml><?xml version="1.0" encoding="utf-8"?>
-<ds:datastoreItem xmlns:ds="http://schemas.openxmlformats.org/officeDocument/2006/customXml" ds:itemID="{D22BA01E-D6F8-412D-B169-E5DA4892309B}">
-  <ds:schemaRefs>
-    <ds:schemaRef ds:uri="http://schemas.microsoft.com/sharepoint/v3/contenttype/forms"/>
-  </ds:schemaRefs>
-</ds:datastoreItem>
-</file>
-
-<file path=customXml/itemProps2.xml><?xml version="1.0" encoding="utf-8"?>
 <ds:datastoreItem xmlns:ds="http://schemas.openxmlformats.org/officeDocument/2006/customXml" ds:itemID="{2D9DE0E9-091D-43F3-8B7A-C4B51AF63EA3}">
   <ds:schemaRefs>
     <ds:schemaRef ds:uri="http://schemas.microsoft.com/office/2006/metadata/contentType"/>
@@ -4529,6 +4758,14 @@
 </ds:datastoreItem>
 </file>
 
+<file path=customXml/itemProps2.xml><?xml version="1.0" encoding="utf-8"?>
+<ds:datastoreItem xmlns:ds="http://schemas.openxmlformats.org/officeDocument/2006/customXml" ds:itemID="{D22BA01E-D6F8-412D-B169-E5DA4892309B}">
+  <ds:schemaRefs>
+    <ds:schemaRef ds:uri="http://schemas.microsoft.com/sharepoint/v3/contenttype/forms"/>
+  </ds:schemaRefs>
+</ds:datastoreItem>
+</file>
+
 <file path=customXml/itemProps3.xml><?xml version="1.0" encoding="utf-8"?>
 <ds:datastoreItem xmlns:ds="http://schemas.openxmlformats.org/officeDocument/2006/customXml" ds:itemID="{C1418C5E-3A01-4507-A845-6A1504508A1C}">
   <ds:schemaRefs>

</xml_diff>